<commit_message>
- Added C13, C14, and C15.
</commit_message>
<xml_diff>
--- a/TODO/estimation_basics.docx
+++ b/TODO/estimation_basics.docx
@@ -135,7 +135,7 @@
         <w:spacing w:after="0"/>
         <w:rPr>
           <w:rFonts w:ascii="inherit" w:eastAsia="Times New Roman" w:hAnsi="inherit" w:cs="Courier New"/>
-          <w:color w:val="1D1C1D"/>
+          <w:color w:val="AEAAAA" w:themeColor="background2" w:themeShade="BF"/>
           <w:sz w:val="20"/>
           <w:szCs w:val="20"/>
           <w:lang w:val="sl-SI" w:eastAsia="sl-SI"/>
@@ -144,7 +144,7 @@
       <w:r>
         <w:rPr>
           <w:rFonts w:ascii="inherit" w:eastAsia="Times New Roman" w:hAnsi="inherit" w:cs="Courier New"/>
-          <w:color w:val="1D1C1D"/>
+          <w:color w:val="AEAAAA" w:themeColor="background2" w:themeShade="BF"/>
           <w:sz w:val="20"/>
           <w:szCs w:val="20"/>
           <w:lang w:val="sl-SI" w:eastAsia="sl-SI"/>
@@ -175,7 +175,7 @@
         <w:spacing w:after="0"/>
         <w:rPr>
           <w:rFonts w:ascii="inherit" w:eastAsia="Times New Roman" w:hAnsi="inherit" w:cs="Courier New"/>
-          <w:color w:val="1D1C1D"/>
+          <w:color w:val="AEAAAA" w:themeColor="background2" w:themeShade="BF"/>
           <w:sz w:val="20"/>
           <w:szCs w:val="20"/>
           <w:lang w:val="sl-SI" w:eastAsia="sl-SI"/>
@@ -184,7 +184,7 @@
       <w:r>
         <w:rPr>
           <w:rFonts w:ascii="inherit" w:eastAsia="Times New Roman" w:hAnsi="inherit" w:cs="Courier New"/>
-          <w:color w:val="1D1C1D"/>
+          <w:color w:val="AEAAAA" w:themeColor="background2" w:themeShade="BF"/>
           <w:sz w:val="20"/>
           <w:szCs w:val="20"/>
           <w:lang w:val="sl-SI" w:eastAsia="sl-SI"/>
@@ -215,7 +215,7 @@
         <w:spacing w:after="0"/>
         <w:rPr>
           <w:rFonts w:ascii="inherit" w:eastAsia="Times New Roman" w:hAnsi="inherit" w:cs="Courier New"/>
-          <w:color w:val="1D1C1D"/>
+          <w:color w:val="AEAAAA" w:themeColor="background2" w:themeShade="BF"/>
           <w:sz w:val="20"/>
           <w:szCs w:val="20"/>
           <w:lang w:val="sl-SI" w:eastAsia="sl-SI"/>
@@ -224,7 +224,7 @@
       <w:r>
         <w:rPr>
           <w:rFonts w:ascii="inherit" w:eastAsia="Times New Roman" w:hAnsi="inherit" w:cs="Courier New"/>
-          <w:color w:val="1D1C1D"/>
+          <w:color w:val="AEAAAA" w:themeColor="background2" w:themeShade="BF"/>
           <w:sz w:val="20"/>
           <w:szCs w:val="20"/>
           <w:lang w:val="sl-SI" w:eastAsia="sl-SI"/>
@@ -255,7 +255,7 @@
         <w:spacing w:after="0"/>
         <w:rPr>
           <w:rFonts w:ascii="inherit" w:eastAsia="Times New Roman" w:hAnsi="inherit" w:cs="Courier New"/>
-          <w:color w:val="1D1C1D"/>
+          <w:color w:val="AEAAAA" w:themeColor="background2" w:themeShade="BF"/>
           <w:sz w:val="20"/>
           <w:szCs w:val="20"/>
           <w:lang w:val="sl-SI" w:eastAsia="sl-SI"/>
@@ -264,7 +264,7 @@
       <w:r>
         <w:rPr>
           <w:rFonts w:ascii="inherit" w:eastAsia="Times New Roman" w:hAnsi="inherit" w:cs="Courier New"/>
-          <w:color w:val="1D1C1D"/>
+          <w:color w:val="AEAAAA" w:themeColor="background2" w:themeShade="BF"/>
           <w:sz w:val="20"/>
           <w:szCs w:val="20"/>
           <w:lang w:val="sl-SI" w:eastAsia="sl-SI"/>
@@ -325,7 +325,7 @@
         <w:spacing w:after="0"/>
         <w:rPr>
           <w:rFonts w:ascii="inherit" w:eastAsia="Times New Roman" w:hAnsi="inherit" w:cs="Courier New"/>
-          <w:color w:val="1D1C1D"/>
+          <w:color w:val="AEAAAA" w:themeColor="background2" w:themeShade="BF"/>
           <w:sz w:val="20"/>
           <w:szCs w:val="20"/>
           <w:lang w:val="sl-SI" w:eastAsia="sl-SI"/>
@@ -334,7 +334,7 @@
       <w:r>
         <w:rPr>
           <w:rFonts w:ascii="inherit" w:eastAsia="Times New Roman" w:hAnsi="inherit" w:cs="Courier New"/>
-          <w:color w:val="1D1C1D"/>
+          <w:color w:val="AEAAAA" w:themeColor="background2" w:themeShade="BF"/>
           <w:sz w:val="20"/>
           <w:szCs w:val="20"/>
           <w:lang w:val="sl-SI" w:eastAsia="sl-SI"/>
@@ -365,7 +365,7 @@
         <w:spacing w:after="0"/>
         <w:rPr>
           <w:rFonts w:ascii="inherit" w:eastAsia="Times New Roman" w:hAnsi="inherit" w:cs="Courier New"/>
-          <w:color w:val="1D1C1D"/>
+          <w:color w:val="AEAAAA" w:themeColor="background2" w:themeShade="BF"/>
           <w:sz w:val="20"/>
           <w:szCs w:val="20"/>
           <w:lang w:val="sl-SI" w:eastAsia="sl-SI"/>
@@ -374,7 +374,7 @@
       <w:r>
         <w:rPr>
           <w:rFonts w:ascii="inherit" w:eastAsia="Times New Roman" w:hAnsi="inherit" w:cs="Courier New"/>
-          <w:color w:val="1D1C1D"/>
+          <w:color w:val="AEAAAA" w:themeColor="background2" w:themeShade="BF"/>
           <w:sz w:val="20"/>
           <w:szCs w:val="20"/>
           <w:lang w:val="sl-SI" w:eastAsia="sl-SI"/>
@@ -405,7 +405,7 @@
         <w:spacing w:after="0"/>
         <w:rPr>
           <w:rFonts w:ascii="inherit" w:eastAsia="Times New Roman" w:hAnsi="inherit" w:cs="Courier New"/>
-          <w:color w:val="1D1C1D"/>
+          <w:color w:val="AEAAAA" w:themeColor="background2" w:themeShade="BF"/>
           <w:sz w:val="20"/>
           <w:szCs w:val="20"/>
           <w:lang w:val="sl-SI" w:eastAsia="sl-SI"/>
@@ -414,7 +414,7 @@
       <w:r>
         <w:rPr>
           <w:rFonts w:ascii="inherit" w:eastAsia="Times New Roman" w:hAnsi="inherit" w:cs="Courier New"/>
-          <w:color w:val="1D1C1D"/>
+          <w:color w:val="AEAAAA" w:themeColor="background2" w:themeShade="BF"/>
           <w:sz w:val="20"/>
           <w:szCs w:val="20"/>
           <w:lang w:val="sl-SI" w:eastAsia="sl-SI"/>
@@ -445,7 +445,7 @@
         <w:spacing w:after="0"/>
         <w:rPr>
           <w:rFonts w:ascii="inherit" w:eastAsia="Times New Roman" w:hAnsi="inherit" w:cs="Courier New"/>
-          <w:color w:val="1D1C1D"/>
+          <w:color w:val="AEAAAA" w:themeColor="background2" w:themeShade="BF"/>
           <w:sz w:val="20"/>
           <w:szCs w:val="20"/>
           <w:lang w:val="sl-SI" w:eastAsia="sl-SI"/>
@@ -454,7 +454,7 @@
       <w:r>
         <w:rPr>
           <w:rFonts w:ascii="inherit" w:eastAsia="Times New Roman" w:hAnsi="inherit" w:cs="Courier New"/>
-          <w:color w:val="1D1C1D"/>
+          <w:color w:val="AEAAAA" w:themeColor="background2" w:themeShade="BF"/>
           <w:sz w:val="20"/>
           <w:szCs w:val="20"/>
           <w:lang w:val="sl-SI" w:eastAsia="sl-SI"/>
@@ -555,7 +555,7 @@
         <w:spacing w:after="0"/>
         <w:rPr>
           <w:rFonts w:ascii="inherit" w:eastAsia="Times New Roman" w:hAnsi="inherit" w:cs="Courier New"/>
-          <w:color w:val="1D1C1D"/>
+          <w:color w:val="AEAAAA" w:themeColor="background2" w:themeShade="BF"/>
           <w:sz w:val="20"/>
           <w:szCs w:val="20"/>
           <w:lang w:val="sl-SI" w:eastAsia="sl-SI"/>
@@ -564,7 +564,7 @@
       <w:r>
         <w:rPr>
           <w:rFonts w:ascii="inherit" w:eastAsia="Times New Roman" w:hAnsi="inherit" w:cs="Courier New"/>
-          <w:color w:val="1D1C1D"/>
+          <w:color w:val="AEAAAA" w:themeColor="background2" w:themeShade="BF"/>
           <w:sz w:val="20"/>
           <w:szCs w:val="20"/>
           <w:lang w:val="sl-SI" w:eastAsia="sl-SI"/>
@@ -635,7 +635,7 @@
         <w:spacing w:after="0"/>
         <w:rPr>
           <w:rFonts w:ascii="inherit" w:eastAsia="Times New Roman" w:hAnsi="inherit" w:cs="Courier New"/>
-          <w:color w:val="1D1C1D"/>
+          <w:color w:val="AEAAAA" w:themeColor="background2" w:themeShade="BF"/>
           <w:sz w:val="20"/>
           <w:szCs w:val="20"/>
           <w:lang w:val="sl-SI" w:eastAsia="sl-SI"/>
@@ -644,7 +644,7 @@
       <w:r>
         <w:rPr>
           <w:rFonts w:ascii="inherit" w:eastAsia="Times New Roman" w:hAnsi="inherit" w:cs="Courier New"/>
-          <w:color w:val="1D1C1D"/>
+          <w:color w:val="AEAAAA" w:themeColor="background2" w:themeShade="BF"/>
           <w:sz w:val="20"/>
           <w:szCs w:val="20"/>
           <w:lang w:val="sl-SI" w:eastAsia="sl-SI"/>
@@ -675,37 +675,37 @@
         <w:spacing w:after="0"/>
         <w:rPr>
           <w:rFonts w:ascii="inherit" w:eastAsia="Times New Roman" w:hAnsi="inherit" w:cs="Courier New"/>
-          <w:color w:val="1D1C1D"/>
-          <w:sz w:val="20"/>
-          <w:szCs w:val="20"/>
-          <w:lang w:val="sl-SI" w:eastAsia="sl-SI"/>
-        </w:rPr>
-      </w:pPr>
-    </w:p>
-    <w:p>
-      <w:pPr>
-        <w:tabs>
-          <w:tab w:val="left" w:pos="916"/>
-          <w:tab w:val="left" w:pos="1832"/>
-          <w:tab w:val="left" w:pos="2748"/>
-          <w:tab w:val="left" w:pos="3664"/>
-          <w:tab w:val="left" w:pos="4580"/>
-          <w:tab w:val="left" w:pos="5496"/>
-          <w:tab w:val="left" w:pos="6412"/>
-          <w:tab w:val="left" w:pos="7328"/>
-          <w:tab w:val="left" w:pos="8244"/>
-          <w:tab w:val="left" w:pos="9160"/>
-          <w:tab w:val="left" w:pos="10076"/>
-          <w:tab w:val="left" w:pos="10992"/>
-          <w:tab w:val="left" w:pos="11908"/>
-          <w:tab w:val="left" w:pos="12824"/>
-          <w:tab w:val="left" w:pos="13740"/>
-          <w:tab w:val="left" w:pos="14656"/>
-        </w:tabs>
-        <w:spacing w:after="0"/>
-        <w:rPr>
-          <w:rFonts w:ascii="inherit" w:eastAsia="Times New Roman" w:hAnsi="inherit" w:cs="Courier New"/>
-          <w:color w:val="1D1C1D"/>
+          <w:color w:val="AEAAAA" w:themeColor="background2" w:themeShade="BF"/>
+          <w:sz w:val="20"/>
+          <w:szCs w:val="20"/>
+          <w:lang w:val="sl-SI" w:eastAsia="sl-SI"/>
+        </w:rPr>
+      </w:pPr>
+    </w:p>
+    <w:p>
+      <w:pPr>
+        <w:tabs>
+          <w:tab w:val="left" w:pos="916"/>
+          <w:tab w:val="left" w:pos="1832"/>
+          <w:tab w:val="left" w:pos="2748"/>
+          <w:tab w:val="left" w:pos="3664"/>
+          <w:tab w:val="left" w:pos="4580"/>
+          <w:tab w:val="left" w:pos="5496"/>
+          <w:tab w:val="left" w:pos="6412"/>
+          <w:tab w:val="left" w:pos="7328"/>
+          <w:tab w:val="left" w:pos="8244"/>
+          <w:tab w:val="left" w:pos="9160"/>
+          <w:tab w:val="left" w:pos="10076"/>
+          <w:tab w:val="left" w:pos="10992"/>
+          <w:tab w:val="left" w:pos="11908"/>
+          <w:tab w:val="left" w:pos="12824"/>
+          <w:tab w:val="left" w:pos="13740"/>
+          <w:tab w:val="left" w:pos="14656"/>
+        </w:tabs>
+        <w:spacing w:after="0"/>
+        <w:rPr>
+          <w:rFonts w:ascii="inherit" w:eastAsia="Times New Roman" w:hAnsi="inherit" w:cs="Courier New"/>
+          <w:color w:val="AEAAAA" w:themeColor="background2" w:themeShade="BF"/>
           <w:sz w:val="20"/>
           <w:szCs w:val="20"/>
           <w:lang w:val="sl-SI" w:eastAsia="sl-SI"/>
@@ -714,7 +714,7 @@
       <w:r>
         <w:rPr>
           <w:rFonts w:ascii="inherit" w:eastAsia="Times New Roman" w:hAnsi="inherit" w:cs="Courier New"/>
-          <w:color w:val="1D1C1D"/>
+          <w:color w:val="AEAAAA" w:themeColor="background2" w:themeShade="BF"/>
           <w:sz w:val="20"/>
           <w:szCs w:val="20"/>
           <w:lang w:val="sl-SI" w:eastAsia="sl-SI"/>
@@ -745,12 +745,133 @@
         <w:spacing w:after="0"/>
         <w:rPr>
           <w:rFonts w:ascii="inherit" w:eastAsia="Times New Roman" w:hAnsi="inherit" w:cs="Courier New"/>
+          <w:sz w:val="20"/>
+          <w:szCs w:val="20"/>
+          <w:lang w:val="sl-SI" w:eastAsia="sl-SI"/>
+        </w:rPr>
+      </w:pPr>
+      <w:r>
+        <w:rPr>
+          <w:rFonts w:ascii="inherit" w:eastAsia="Times New Roman" w:hAnsi="inherit" w:cs="Courier New"/>
+          <w:sz w:val="20"/>
+          <w:szCs w:val="20"/>
+          <w:lang w:val="sl-SI" w:eastAsia="sl-SI"/>
+        </w:rPr>
+        <w:t>https://stats.stackexchange.com/questions/174137/an-examp</w:t>
+      </w:r>
+      <w:bookmarkStart w:id="0" w:name="_GoBack"/>
+      <w:bookmarkEnd w:id="0"/>
+      <w:r>
+        <w:rPr>
+          <w:rFonts w:ascii="inherit" w:eastAsia="Times New Roman" w:hAnsi="inherit" w:cs="Courier New"/>
+          <w:sz w:val="20"/>
+          <w:szCs w:val="20"/>
+          <w:lang w:val="sl-SI" w:eastAsia="sl-SI"/>
+        </w:rPr>
+        <w:t>le-of-a-consistent-and-biased-estimator</w:t>
+      </w:r>
+    </w:p>
+    <w:p>
+      <w:pPr>
+        <w:tabs>
+          <w:tab w:val="left" w:pos="916"/>
+          <w:tab w:val="left" w:pos="1832"/>
+          <w:tab w:val="left" w:pos="2748"/>
+          <w:tab w:val="left" w:pos="3664"/>
+          <w:tab w:val="left" w:pos="4580"/>
+          <w:tab w:val="left" w:pos="5496"/>
+          <w:tab w:val="left" w:pos="6412"/>
+          <w:tab w:val="left" w:pos="7328"/>
+          <w:tab w:val="left" w:pos="8244"/>
+          <w:tab w:val="left" w:pos="9160"/>
+          <w:tab w:val="left" w:pos="10076"/>
+          <w:tab w:val="left" w:pos="10992"/>
+          <w:tab w:val="left" w:pos="11908"/>
+          <w:tab w:val="left" w:pos="12824"/>
+          <w:tab w:val="left" w:pos="13740"/>
+          <w:tab w:val="left" w:pos="14656"/>
+        </w:tabs>
+        <w:spacing w:after="0"/>
+        <w:rPr>
+          <w:rFonts w:ascii="inherit" w:eastAsia="Times New Roman" w:hAnsi="inherit" w:cs="Courier New"/>
+          <w:sz w:val="20"/>
+          <w:szCs w:val="20"/>
+          <w:lang w:val="sl-SI" w:eastAsia="sl-SI"/>
+        </w:rPr>
+      </w:pPr>
+      <w:hyperlink r:id="rId5" w:history="1">
+        <w:r>
+          <w:rPr>
+            <w:rStyle w:val="Hyperlink"/>
+            <w:rFonts w:ascii="inherit" w:eastAsia="Times New Roman" w:hAnsi="inherit" w:cs="Courier New"/>
+            <w:color w:val="auto"/>
+            <w:sz w:val="20"/>
+            <w:szCs w:val="20"/>
+            <w:lang w:val="sl-SI" w:eastAsia="sl-SI"/>
+          </w:rPr>
+          <w:t>https://www.google.com/url?sa=t&amp;rct=j&amp;q=&amp;esrc=s&amp;source=web&amp;cd=2&amp;ved=2ahUKEwjR7f-suMbmAhWMuIsKHSSkBqcQFjABegQIDBAE&amp;url=https%3A%2F%2Fdawenl.github.io%2Ffiles%2Fmle_biased.pdf&amp;usg=AOvVaw07wYsoQWIqXYQaBQKtuVJ4</w:t>
+        </w:r>
+      </w:hyperlink>
+    </w:p>
+    <w:p>
+      <w:pPr>
+        <w:tabs>
+          <w:tab w:val="left" w:pos="916"/>
+          <w:tab w:val="left" w:pos="1832"/>
+          <w:tab w:val="left" w:pos="2748"/>
+          <w:tab w:val="left" w:pos="3664"/>
+          <w:tab w:val="left" w:pos="4580"/>
+          <w:tab w:val="left" w:pos="5496"/>
+          <w:tab w:val="left" w:pos="6412"/>
+          <w:tab w:val="left" w:pos="7328"/>
+          <w:tab w:val="left" w:pos="8244"/>
+          <w:tab w:val="left" w:pos="9160"/>
+          <w:tab w:val="left" w:pos="10076"/>
+          <w:tab w:val="left" w:pos="10992"/>
+          <w:tab w:val="left" w:pos="11908"/>
+          <w:tab w:val="left" w:pos="12824"/>
+          <w:tab w:val="left" w:pos="13740"/>
+          <w:tab w:val="left" w:pos="14656"/>
+        </w:tabs>
+        <w:spacing w:after="0"/>
+        <w:rPr>
+          <w:rFonts w:ascii="inherit" w:eastAsia="Times New Roman" w:hAnsi="inherit" w:cs="Courier New"/>
           <w:color w:val="1D1C1D"/>
           <w:sz w:val="20"/>
           <w:szCs w:val="20"/>
           <w:lang w:val="sl-SI" w:eastAsia="sl-SI"/>
         </w:rPr>
       </w:pPr>
+    </w:p>
+    <w:p>
+      <w:pPr>
+        <w:tabs>
+          <w:tab w:val="left" w:pos="916"/>
+          <w:tab w:val="left" w:pos="1832"/>
+          <w:tab w:val="left" w:pos="2748"/>
+          <w:tab w:val="left" w:pos="3664"/>
+          <w:tab w:val="left" w:pos="4580"/>
+          <w:tab w:val="left" w:pos="5496"/>
+          <w:tab w:val="left" w:pos="6412"/>
+          <w:tab w:val="left" w:pos="7328"/>
+          <w:tab w:val="left" w:pos="8244"/>
+          <w:tab w:val="left" w:pos="9160"/>
+          <w:tab w:val="left" w:pos="10076"/>
+          <w:tab w:val="left" w:pos="10992"/>
+          <w:tab w:val="left" w:pos="11908"/>
+          <w:tab w:val="left" w:pos="12824"/>
+          <w:tab w:val="left" w:pos="13740"/>
+          <w:tab w:val="left" w:pos="14656"/>
+        </w:tabs>
+        <w:spacing w:after="0"/>
+        <w:rPr>
+          <w:rFonts w:ascii="inherit" w:eastAsia="Times New Roman" w:hAnsi="inherit" w:cs="Courier New"/>
+          <w:color w:val="1D1C1D"/>
+          <w:sz w:val="20"/>
+          <w:szCs w:val="20"/>
+          <w:lang w:val="sl-SI" w:eastAsia="sl-SI"/>
+        </w:rPr>
+      </w:pPr>
       <w:r>
         <w:rPr>
           <w:rFonts w:ascii="inherit" w:eastAsia="Times New Roman" w:hAnsi="inherit" w:cs="Courier New"/>
@@ -759,7 +880,7 @@
           <w:szCs w:val="20"/>
           <w:lang w:val="sl-SI" w:eastAsia="sl-SI"/>
         </w:rPr>
-        <w:t>https://stats.stackexchange.com/questions/174137/an-example-of-a-consistent-and-biased-estimator</w:t>
+        <w:t>## Estimating the median</w:t>
       </w:r>
     </w:p>
     <w:p>
@@ -791,7 +912,87 @@
           <w:lang w:val="sl-SI" w:eastAsia="sl-SI"/>
         </w:rPr>
       </w:pPr>
-      <w:hyperlink r:id="rId5" w:history="1">
+      <w:r>
+        <w:rPr>
+          <w:rFonts w:ascii="inherit" w:eastAsia="Times New Roman" w:hAnsi="inherit" w:cs="Courier New"/>
+          <w:color w:val="1D1C1D"/>
+          <w:sz w:val="20"/>
+          <w:szCs w:val="20"/>
+          <w:lang w:val="sl-SI" w:eastAsia="sl-SI"/>
+        </w:rPr>
+        <w:t>a. Show that the sample median is an unbiased estimator of the median for N(\mu, \sigma^2)</w:t>
+      </w:r>
+    </w:p>
+    <w:p>
+      <w:pPr>
+        <w:tabs>
+          <w:tab w:val="left" w:pos="916"/>
+          <w:tab w:val="left" w:pos="1832"/>
+          <w:tab w:val="left" w:pos="2748"/>
+          <w:tab w:val="left" w:pos="3664"/>
+          <w:tab w:val="left" w:pos="4580"/>
+          <w:tab w:val="left" w:pos="5496"/>
+          <w:tab w:val="left" w:pos="6412"/>
+          <w:tab w:val="left" w:pos="7328"/>
+          <w:tab w:val="left" w:pos="8244"/>
+          <w:tab w:val="left" w:pos="9160"/>
+          <w:tab w:val="left" w:pos="10076"/>
+          <w:tab w:val="left" w:pos="10992"/>
+          <w:tab w:val="left" w:pos="11908"/>
+          <w:tab w:val="left" w:pos="12824"/>
+          <w:tab w:val="left" w:pos="13740"/>
+          <w:tab w:val="left" w:pos="14656"/>
+        </w:tabs>
+        <w:spacing w:after="0"/>
+        <w:rPr>
+          <w:rFonts w:ascii="inherit" w:eastAsia="Times New Roman" w:hAnsi="inherit" w:cs="Courier New"/>
+          <w:color w:val="1D1C1D"/>
+          <w:sz w:val="20"/>
+          <w:szCs w:val="20"/>
+          <w:lang w:val="sl-SI" w:eastAsia="sl-SI"/>
+        </w:rPr>
+      </w:pPr>
+      <w:r>
+        <w:rPr>
+          <w:rFonts w:ascii="inherit" w:eastAsia="Times New Roman" w:hAnsi="inherit" w:cs="Courier New"/>
+          <w:color w:val="1D1C1D"/>
+          <w:sz w:val="20"/>
+          <w:szCs w:val="20"/>
+          <w:lang w:val="sl-SI" w:eastAsia="sl-SI"/>
+        </w:rPr>
+        <w:t>b. Show that the sample median is an unbiased estimator of variance for any distribution with symmetric density.</w:t>
+      </w:r>
+    </w:p>
+    <w:p>
+      <w:pPr>
+        <w:tabs>
+          <w:tab w:val="left" w:pos="916"/>
+          <w:tab w:val="left" w:pos="1832"/>
+          <w:tab w:val="left" w:pos="2748"/>
+          <w:tab w:val="left" w:pos="3664"/>
+          <w:tab w:val="left" w:pos="4580"/>
+          <w:tab w:val="left" w:pos="5496"/>
+          <w:tab w:val="left" w:pos="6412"/>
+          <w:tab w:val="left" w:pos="7328"/>
+          <w:tab w:val="left" w:pos="8244"/>
+          <w:tab w:val="left" w:pos="9160"/>
+          <w:tab w:val="left" w:pos="10076"/>
+          <w:tab w:val="left" w:pos="10992"/>
+          <w:tab w:val="left" w:pos="11908"/>
+          <w:tab w:val="left" w:pos="12824"/>
+          <w:tab w:val="left" w:pos="13740"/>
+          <w:tab w:val="left" w:pos="14656"/>
+        </w:tabs>
+        <w:spacing w:after="0"/>
+        <w:rPr>
+          <w:rFonts w:ascii="inherit" w:eastAsia="Times New Roman" w:hAnsi="inherit" w:cs="Courier New"/>
+          <w:color w:val="1D1C1D"/>
+          <w:sz w:val="20"/>
+          <w:szCs w:val="20"/>
+          <w:lang w:val="sl-SI" w:eastAsia="sl-SI"/>
+        </w:rPr>
+      </w:pPr>
+      <w:hyperlink r:id="rId6" w:history="1">
         <w:r>
           <w:rPr>
             <w:rStyle w:val="Hyperlink"/>
@@ -800,7 +1001,7 @@
             <w:szCs w:val="20"/>
             <w:lang w:val="sl-SI" w:eastAsia="sl-SI"/>
           </w:rPr>
-          <w:t>https://www.google.com/url?sa=t&amp;rct=j&amp;q=&amp;esrc=s&amp;source=web&amp;cd=2&amp;ved=2ahUKEwjR7f-suMbmAhWMuIsKHSSkBqcQFjABegQIDBAE&amp;url=https%3A%2F%2Fdawenl.github.io%2Ffiles%2Fmle_biased.pdf&amp;usg=AOvVaw07wYsoQWIqXYQaBQKtuVJ4</w:t>
+          <w:t>https://math.stackexchange.com/questions/119414/prove-that-the-sample-median-is-an-unbiased-estimator</w:t>
         </w:r>
       </w:hyperlink>
     </w:p>
@@ -833,8 +1034,6 @@
           <w:lang w:val="sl-SI" w:eastAsia="sl-SI"/>
         </w:rPr>
       </w:pPr>
-      <w:bookmarkStart w:id="0" w:name="_GoBack"/>
-      <w:bookmarkEnd w:id="0"/>
     </w:p>
     <w:p>
       <w:pPr>
@@ -865,136 +1064,6 @@
           <w:lang w:val="sl-SI" w:eastAsia="sl-SI"/>
         </w:rPr>
       </w:pPr>
-      <w:r>
-        <w:rPr>
-          <w:rFonts w:ascii="inherit" w:eastAsia="Times New Roman" w:hAnsi="inherit" w:cs="Courier New"/>
-          <w:color w:val="1D1C1D"/>
-          <w:sz w:val="20"/>
-          <w:szCs w:val="20"/>
-          <w:lang w:val="sl-SI" w:eastAsia="sl-SI"/>
-        </w:rPr>
-        <w:t>## Estimating the median</w:t>
-      </w:r>
-    </w:p>
-    <w:p>
-      <w:pPr>
-        <w:tabs>
-          <w:tab w:val="left" w:pos="916"/>
-          <w:tab w:val="left" w:pos="1832"/>
-          <w:tab w:val="left" w:pos="2748"/>
-          <w:tab w:val="left" w:pos="3664"/>
-          <w:tab w:val="left" w:pos="4580"/>
-          <w:tab w:val="left" w:pos="5496"/>
-          <w:tab w:val="left" w:pos="6412"/>
-          <w:tab w:val="left" w:pos="7328"/>
-          <w:tab w:val="left" w:pos="8244"/>
-          <w:tab w:val="left" w:pos="9160"/>
-          <w:tab w:val="left" w:pos="10076"/>
-          <w:tab w:val="left" w:pos="10992"/>
-          <w:tab w:val="left" w:pos="11908"/>
-          <w:tab w:val="left" w:pos="12824"/>
-          <w:tab w:val="left" w:pos="13740"/>
-          <w:tab w:val="left" w:pos="14656"/>
-        </w:tabs>
-        <w:spacing w:after="0"/>
-        <w:rPr>
-          <w:rFonts w:ascii="inherit" w:eastAsia="Times New Roman" w:hAnsi="inherit" w:cs="Courier New"/>
-          <w:color w:val="1D1C1D"/>
-          <w:sz w:val="20"/>
-          <w:szCs w:val="20"/>
-          <w:lang w:val="sl-SI" w:eastAsia="sl-SI"/>
-        </w:rPr>
-      </w:pPr>
-      <w:r>
-        <w:rPr>
-          <w:rFonts w:ascii="inherit" w:eastAsia="Times New Roman" w:hAnsi="inherit" w:cs="Courier New"/>
-          <w:color w:val="1D1C1D"/>
-          <w:sz w:val="20"/>
-          <w:szCs w:val="20"/>
-          <w:lang w:val="sl-SI" w:eastAsia="sl-SI"/>
-        </w:rPr>
-        <w:t>a. Show that the sample median is an unbiased estimator of the median for N(\mu, \sigma^2)</w:t>
-      </w:r>
-    </w:p>
-    <w:p>
-      <w:pPr>
-        <w:tabs>
-          <w:tab w:val="left" w:pos="916"/>
-          <w:tab w:val="left" w:pos="1832"/>
-          <w:tab w:val="left" w:pos="2748"/>
-          <w:tab w:val="left" w:pos="3664"/>
-          <w:tab w:val="left" w:pos="4580"/>
-          <w:tab w:val="left" w:pos="5496"/>
-          <w:tab w:val="left" w:pos="6412"/>
-          <w:tab w:val="left" w:pos="7328"/>
-          <w:tab w:val="left" w:pos="8244"/>
-          <w:tab w:val="left" w:pos="9160"/>
-          <w:tab w:val="left" w:pos="10076"/>
-          <w:tab w:val="left" w:pos="10992"/>
-          <w:tab w:val="left" w:pos="11908"/>
-          <w:tab w:val="left" w:pos="12824"/>
-          <w:tab w:val="left" w:pos="13740"/>
-          <w:tab w:val="left" w:pos="14656"/>
-        </w:tabs>
-        <w:spacing w:after="0"/>
-        <w:rPr>
-          <w:rFonts w:ascii="inherit" w:eastAsia="Times New Roman" w:hAnsi="inherit" w:cs="Courier New"/>
-          <w:color w:val="1D1C1D"/>
-          <w:sz w:val="20"/>
-          <w:szCs w:val="20"/>
-          <w:lang w:val="sl-SI" w:eastAsia="sl-SI"/>
-        </w:rPr>
-      </w:pPr>
-      <w:r>
-        <w:rPr>
-          <w:rFonts w:ascii="inherit" w:eastAsia="Times New Roman" w:hAnsi="inherit" w:cs="Courier New"/>
-          <w:color w:val="1D1C1D"/>
-          <w:sz w:val="20"/>
-          <w:szCs w:val="20"/>
-          <w:lang w:val="sl-SI" w:eastAsia="sl-SI"/>
-        </w:rPr>
-        <w:t>b. Show that the sample median is an unbiased estimator of variance for any distribution with symmetric density.</w:t>
-      </w:r>
-    </w:p>
-    <w:p>
-      <w:pPr>
-        <w:tabs>
-          <w:tab w:val="left" w:pos="916"/>
-          <w:tab w:val="left" w:pos="1832"/>
-          <w:tab w:val="left" w:pos="2748"/>
-          <w:tab w:val="left" w:pos="3664"/>
-          <w:tab w:val="left" w:pos="4580"/>
-          <w:tab w:val="left" w:pos="5496"/>
-          <w:tab w:val="left" w:pos="6412"/>
-          <w:tab w:val="left" w:pos="7328"/>
-          <w:tab w:val="left" w:pos="8244"/>
-          <w:tab w:val="left" w:pos="9160"/>
-          <w:tab w:val="left" w:pos="10076"/>
-          <w:tab w:val="left" w:pos="10992"/>
-          <w:tab w:val="left" w:pos="11908"/>
-          <w:tab w:val="left" w:pos="12824"/>
-          <w:tab w:val="left" w:pos="13740"/>
-          <w:tab w:val="left" w:pos="14656"/>
-        </w:tabs>
-        <w:spacing w:after="0"/>
-        <w:rPr>
-          <w:rFonts w:ascii="inherit" w:eastAsia="Times New Roman" w:hAnsi="inherit" w:cs="Courier New"/>
-          <w:color w:val="1D1C1D"/>
-          <w:sz w:val="20"/>
-          <w:szCs w:val="20"/>
-          <w:lang w:val="sl-SI" w:eastAsia="sl-SI"/>
-        </w:rPr>
-      </w:pPr>
-      <w:r>
-        <w:rPr>
-          <w:rFonts w:ascii="inherit" w:eastAsia="Times New Roman" w:hAnsi="inherit" w:cs="Courier New"/>
-          <w:color w:val="1D1C1D"/>
-          <w:sz w:val="20"/>
-          <w:szCs w:val="20"/>
-          <w:lang w:val="sl-SI" w:eastAsia="sl-SI"/>
-        </w:rPr>
-        <w:t>https://math.stackexchange.com/questions/119414/prove-that-the-sample-median-is-an-unbiased-estimator</w:t>
-      </w:r>
     </w:p>
     <w:p>
       <w:pPr>
@@ -1059,7 +1128,7 @@
         <w:spacing w:after="0"/>
         <w:rPr>
           <w:rFonts w:ascii="inherit" w:eastAsia="Times New Roman" w:hAnsi="inherit" w:cs="Courier New"/>
-          <w:color w:val="1D1C1D"/>
+          <w:color w:val="AEAAAA" w:themeColor="background2" w:themeShade="BF"/>
           <w:sz w:val="20"/>
           <w:szCs w:val="20"/>
           <w:lang w:val="sl-SI" w:eastAsia="sl-SI"/>
@@ -1068,7 +1137,7 @@
       <w:r>
         <w:rPr>
           <w:rFonts w:ascii="inherit" w:eastAsia="Times New Roman" w:hAnsi="inherit" w:cs="Courier New"/>
-          <w:color w:val="1D1C1D"/>
+          <w:color w:val="AEAAAA" w:themeColor="background2" w:themeShade="BF"/>
           <w:sz w:val="20"/>
           <w:szCs w:val="20"/>
           <w:lang w:val="sl-SI" w:eastAsia="sl-SI"/>
@@ -1099,7 +1168,7 @@
         <w:spacing w:after="0"/>
         <w:rPr>
           <w:rFonts w:ascii="inherit" w:eastAsia="Times New Roman" w:hAnsi="inherit" w:cs="Courier New"/>
-          <w:color w:val="1D1C1D"/>
+          <w:color w:val="AEAAAA" w:themeColor="background2" w:themeShade="BF"/>
           <w:sz w:val="20"/>
           <w:szCs w:val="20"/>
           <w:lang w:val="sl-SI" w:eastAsia="sl-SI"/>
@@ -1108,7 +1177,7 @@
       <w:r>
         <w:rPr>
           <w:rFonts w:ascii="inherit" w:eastAsia="Times New Roman" w:hAnsi="inherit" w:cs="Courier New"/>
-          <w:color w:val="1D1C1D"/>
+          <w:color w:val="AEAAAA" w:themeColor="background2" w:themeShade="BF"/>
           <w:sz w:val="20"/>
           <w:szCs w:val="20"/>
           <w:lang w:val="sl-SI" w:eastAsia="sl-SI"/>
@@ -1139,7 +1208,7 @@
         <w:spacing w:after="0"/>
         <w:rPr>
           <w:rFonts w:ascii="inherit" w:eastAsia="Times New Roman" w:hAnsi="inherit" w:cs="Courier New"/>
-          <w:color w:val="1D1C1D"/>
+          <w:color w:val="AEAAAA" w:themeColor="background2" w:themeShade="BF"/>
           <w:sz w:val="20"/>
           <w:szCs w:val="20"/>
           <w:lang w:val="sl-SI" w:eastAsia="sl-SI"/>
@@ -1148,7 +1217,7 @@
       <w:r>
         <w:rPr>
           <w:rFonts w:ascii="inherit" w:eastAsia="Times New Roman" w:hAnsi="inherit" w:cs="Courier New"/>
-          <w:color w:val="1D1C1D"/>
+          <w:color w:val="AEAAAA" w:themeColor="background2" w:themeShade="BF"/>
           <w:sz w:val="20"/>
           <w:szCs w:val="20"/>
           <w:lang w:val="sl-SI" w:eastAsia="sl-SI"/>
@@ -1179,7 +1248,7 @@
         <w:spacing w:after="0"/>
         <w:rPr>
           <w:rFonts w:ascii="inherit" w:eastAsia="Times New Roman" w:hAnsi="inherit" w:cs="Courier New"/>
-          <w:color w:val="1D1C1D"/>
+          <w:color w:val="AEAAAA" w:themeColor="background2" w:themeShade="BF"/>
           <w:sz w:val="20"/>
           <w:szCs w:val="20"/>
           <w:lang w:val="sl-SI" w:eastAsia="sl-SI"/>
@@ -1188,7 +1257,7 @@
       <w:r>
         <w:rPr>
           <w:rFonts w:ascii="inherit" w:eastAsia="Times New Roman" w:hAnsi="inherit" w:cs="Courier New"/>
-          <w:color w:val="1D1C1D"/>
+          <w:color w:val="AEAAAA" w:themeColor="background2" w:themeShade="BF"/>
           <w:sz w:val="20"/>
           <w:szCs w:val="20"/>
           <w:lang w:val="sl-SI" w:eastAsia="sl-SI"/>
@@ -1219,7 +1288,7 @@
         <w:spacing w:after="0"/>
         <w:rPr>
           <w:rFonts w:ascii="inherit" w:eastAsia="Times New Roman" w:hAnsi="inherit" w:cs="Courier New"/>
-          <w:color w:val="1D1C1D"/>
+          <w:color w:val="AEAAAA" w:themeColor="background2" w:themeShade="BF"/>
           <w:sz w:val="20"/>
           <w:szCs w:val="20"/>
           <w:lang w:val="sl-SI" w:eastAsia="sl-SI"/>
@@ -1228,7 +1297,7 @@
       <w:r>
         <w:rPr>
           <w:rFonts w:ascii="inherit" w:eastAsia="Times New Roman" w:hAnsi="inherit" w:cs="Courier New"/>
-          <w:color w:val="1D1C1D"/>
+          <w:color w:val="AEAAAA" w:themeColor="background2" w:themeShade="BF"/>
           <w:sz w:val="20"/>
           <w:szCs w:val="20"/>
           <w:lang w:val="sl-SI" w:eastAsia="sl-SI"/>
@@ -1265,6 +1334,36 @@
           <w:lang w:val="sl-SI" w:eastAsia="sl-SI"/>
         </w:rPr>
       </w:pPr>
+    </w:p>
+    <w:p>
+      <w:pPr>
+        <w:tabs>
+          <w:tab w:val="left" w:pos="916"/>
+          <w:tab w:val="left" w:pos="1832"/>
+          <w:tab w:val="left" w:pos="2748"/>
+          <w:tab w:val="left" w:pos="3664"/>
+          <w:tab w:val="left" w:pos="4580"/>
+          <w:tab w:val="left" w:pos="5496"/>
+          <w:tab w:val="left" w:pos="6412"/>
+          <w:tab w:val="left" w:pos="7328"/>
+          <w:tab w:val="left" w:pos="8244"/>
+          <w:tab w:val="left" w:pos="9160"/>
+          <w:tab w:val="left" w:pos="10076"/>
+          <w:tab w:val="left" w:pos="10992"/>
+          <w:tab w:val="left" w:pos="11908"/>
+          <w:tab w:val="left" w:pos="12824"/>
+          <w:tab w:val="left" w:pos="13740"/>
+          <w:tab w:val="left" w:pos="14656"/>
+        </w:tabs>
+        <w:spacing w:after="0"/>
+        <w:rPr>
+          <w:rFonts w:ascii="inherit" w:eastAsia="Times New Roman" w:hAnsi="inherit" w:cs="Courier New"/>
+          <w:color w:val="1D1C1D"/>
+          <w:sz w:val="20"/>
+          <w:szCs w:val="20"/>
+          <w:lang w:val="sl-SI" w:eastAsia="sl-SI"/>
+        </w:rPr>
+      </w:pPr>
       <w:r>
         <w:rPr>
           <w:rFonts w:ascii="inherit" w:eastAsia="Times New Roman" w:hAnsi="inherit" w:cs="Courier New"/>
@@ -1305,6 +1404,36 @@
           <w:lang w:val="sl-SI" w:eastAsia="sl-SI"/>
         </w:rPr>
       </w:pPr>
+    </w:p>
+    <w:p>
+      <w:pPr>
+        <w:tabs>
+          <w:tab w:val="left" w:pos="916"/>
+          <w:tab w:val="left" w:pos="1832"/>
+          <w:tab w:val="left" w:pos="2748"/>
+          <w:tab w:val="left" w:pos="3664"/>
+          <w:tab w:val="left" w:pos="4580"/>
+          <w:tab w:val="left" w:pos="5496"/>
+          <w:tab w:val="left" w:pos="6412"/>
+          <w:tab w:val="left" w:pos="7328"/>
+          <w:tab w:val="left" w:pos="8244"/>
+          <w:tab w:val="left" w:pos="9160"/>
+          <w:tab w:val="left" w:pos="10076"/>
+          <w:tab w:val="left" w:pos="10992"/>
+          <w:tab w:val="left" w:pos="11908"/>
+          <w:tab w:val="left" w:pos="12824"/>
+          <w:tab w:val="left" w:pos="13740"/>
+          <w:tab w:val="left" w:pos="14656"/>
+        </w:tabs>
+        <w:spacing w:after="0"/>
+        <w:rPr>
+          <w:rFonts w:ascii="inherit" w:eastAsia="Times New Roman" w:hAnsi="inherit" w:cs="Courier New"/>
+          <w:color w:val="1D1C1D"/>
+          <w:sz w:val="20"/>
+          <w:szCs w:val="20"/>
+          <w:lang w:val="sl-SI" w:eastAsia="sl-SI"/>
+        </w:rPr>
+      </w:pPr>
       <w:r>
         <w:rPr>
           <w:rFonts w:ascii="inherit" w:eastAsia="Times New Roman" w:hAnsi="inherit" w:cs="Courier New"/>
@@ -1425,7 +1554,40 @@
           <w:lang w:val="sl-SI" w:eastAsia="sl-SI"/>
         </w:rPr>
       </w:pPr>
-      <w:r>
+      <w:hyperlink r:id="rId7" w:history="1">
+        <w:r>
+          <w:rPr>
+            <w:rStyle w:val="Hyperlink"/>
+            <w:rFonts w:ascii="inherit" w:eastAsia="Times New Roman" w:hAnsi="inherit" w:cs="Courier New"/>
+            <w:sz w:val="20"/>
+            <w:szCs w:val="20"/>
+            <w:lang w:val="sl-SI" w:eastAsia="sl-SI"/>
+          </w:rPr>
+          <w:t>https://www.youtube.com/watch?v=UUgEOSaydyw</w:t>
+        </w:r>
+      </w:hyperlink>
+    </w:p>
+    <w:p>
+      <w:pPr>
+        <w:tabs>
+          <w:tab w:val="left" w:pos="916"/>
+          <w:tab w:val="left" w:pos="1832"/>
+          <w:tab w:val="left" w:pos="2748"/>
+          <w:tab w:val="left" w:pos="3664"/>
+          <w:tab w:val="left" w:pos="4580"/>
+          <w:tab w:val="left" w:pos="5496"/>
+          <w:tab w:val="left" w:pos="6412"/>
+          <w:tab w:val="left" w:pos="7328"/>
+          <w:tab w:val="left" w:pos="8244"/>
+          <w:tab w:val="left" w:pos="9160"/>
+          <w:tab w:val="left" w:pos="10076"/>
+          <w:tab w:val="left" w:pos="10992"/>
+          <w:tab w:val="left" w:pos="11908"/>
+          <w:tab w:val="left" w:pos="12824"/>
+          <w:tab w:val="left" w:pos="13740"/>
+          <w:tab w:val="left" w:pos="14656"/>
+        </w:tabs>
+        <w:spacing w:after="0"/>
         <w:rPr>
           <w:rFonts w:ascii="inherit" w:eastAsia="Times New Roman" w:hAnsi="inherit" w:cs="Courier New"/>
           <w:color w:val="1D1C1D"/>
@@ -1433,8 +1595,7 @@
           <w:szCs w:val="20"/>
           <w:lang w:val="sl-SI" w:eastAsia="sl-SI"/>
         </w:rPr>
-        <w:t>https://www.youtube.com/watch?v=UUgEOSaydyw</w:t>
-      </w:r>
+      </w:pPr>
     </w:p>
     <w:p>
       <w:pPr>
@@ -1499,7 +1660,7 @@
         <w:spacing w:after="0"/>
         <w:rPr>
           <w:rFonts w:ascii="inherit" w:eastAsia="Times New Roman" w:hAnsi="inherit" w:cs="Courier New"/>
-          <w:color w:val="1D1C1D"/>
+          <w:color w:val="AEAAAA" w:themeColor="background2" w:themeShade="BF"/>
           <w:sz w:val="20"/>
           <w:szCs w:val="20"/>
           <w:lang w:val="sl-SI" w:eastAsia="sl-SI"/>
@@ -1508,7 +1669,7 @@
       <w:r>
         <w:rPr>
           <w:rFonts w:ascii="inherit" w:eastAsia="Times New Roman" w:hAnsi="inherit" w:cs="Courier New"/>
-          <w:color w:val="1D1C1D"/>
+          <w:color w:val="AEAAAA" w:themeColor="background2" w:themeShade="BF"/>
           <w:sz w:val="20"/>
           <w:szCs w:val="20"/>
           <w:lang w:val="sl-SI" w:eastAsia="sl-SI"/>
@@ -1539,7 +1700,7 @@
         <w:spacing w:after="0"/>
         <w:rPr>
           <w:rFonts w:ascii="inherit" w:eastAsia="Times New Roman" w:hAnsi="inherit" w:cs="Courier New"/>
-          <w:color w:val="1D1C1D"/>
+          <w:color w:val="AEAAAA" w:themeColor="background2" w:themeShade="BF"/>
           <w:sz w:val="20"/>
           <w:szCs w:val="20"/>
           <w:lang w:val="sl-SI" w:eastAsia="sl-SI"/>
@@ -1548,7 +1709,7 @@
       <w:r>
         <w:rPr>
           <w:rFonts w:ascii="inherit" w:eastAsia="Times New Roman" w:hAnsi="inherit" w:cs="Courier New"/>
-          <w:color w:val="1D1C1D"/>
+          <w:color w:val="AEAAAA" w:themeColor="background2" w:themeShade="BF"/>
           <w:sz w:val="20"/>
           <w:szCs w:val="20"/>
           <w:lang w:val="sl-SI" w:eastAsia="sl-SI"/>
@@ -1579,7 +1740,7 @@
         <w:spacing w:after="0"/>
         <w:rPr>
           <w:rFonts w:ascii="inherit" w:eastAsia="Times New Roman" w:hAnsi="inherit" w:cs="Courier New"/>
-          <w:color w:val="1D1C1D"/>
+          <w:color w:val="AEAAAA" w:themeColor="background2" w:themeShade="BF"/>
           <w:sz w:val="20"/>
           <w:szCs w:val="20"/>
           <w:lang w:val="sl-SI" w:eastAsia="sl-SI"/>
@@ -1588,11 +1749,12 @@
       <w:r>
         <w:rPr>
           <w:rFonts w:ascii="inherit" w:eastAsia="Times New Roman" w:hAnsi="inherit" w:cs="Courier New"/>
-          <w:color w:val="1D1C1D"/>
-          <w:sz w:val="20"/>
-          <w:szCs w:val="20"/>
-          <w:lang w:val="sl-SI" w:eastAsia="sl-SI"/>
-        </w:rPr>
+          <w:color w:val="AEAAAA" w:themeColor="background2" w:themeShade="BF"/>
+          <w:sz w:val="20"/>
+          <w:szCs w:val="20"/>
+          <w:lang w:val="sl-SI" w:eastAsia="sl-SI"/>
+        </w:rPr>
+        <w:lastRenderedPageBreak/>
         <w:t>a. What assumptions were made by using the above model? Do you think they are reasonable assumptions in practiie?</w:t>
       </w:r>
     </w:p>
@@ -1619,7 +1781,7 @@
         <w:spacing w:after="0"/>
         <w:rPr>
           <w:rFonts w:ascii="inherit" w:eastAsia="Times New Roman" w:hAnsi="inherit" w:cs="Courier New"/>
-          <w:color w:val="1D1C1D"/>
+          <w:color w:val="AEAAAA" w:themeColor="background2" w:themeShade="BF"/>
           <w:sz w:val="20"/>
           <w:szCs w:val="20"/>
           <w:lang w:val="sl-SI" w:eastAsia="sl-SI"/>
@@ -1628,7 +1790,7 @@
       <w:r>
         <w:rPr>
           <w:rFonts w:ascii="inherit" w:eastAsia="Times New Roman" w:hAnsi="inherit" w:cs="Courier New"/>
-          <w:color w:val="1D1C1D"/>
+          <w:color w:val="AEAAAA" w:themeColor="background2" w:themeShade="BF"/>
           <w:sz w:val="20"/>
           <w:szCs w:val="20"/>
           <w:lang w:val="sl-SI" w:eastAsia="sl-SI"/>
@@ -1659,7 +1821,7 @@
         <w:spacing w:after="0"/>
         <w:rPr>
           <w:rFonts w:ascii="inherit" w:eastAsia="Times New Roman" w:hAnsi="inherit" w:cs="Courier New"/>
-          <w:color w:val="1D1C1D"/>
+          <w:color w:val="AEAAAA" w:themeColor="background2" w:themeShade="BF"/>
           <w:sz w:val="20"/>
           <w:szCs w:val="20"/>
           <w:lang w:val="sl-SI" w:eastAsia="sl-SI"/>
@@ -1668,7 +1830,7 @@
       <w:r>
         <w:rPr>
           <w:rFonts w:ascii="inherit" w:eastAsia="Times New Roman" w:hAnsi="inherit" w:cs="Courier New"/>
-          <w:color w:val="1D1C1D"/>
+          <w:color w:val="AEAAAA" w:themeColor="background2" w:themeShade="BF"/>
           <w:sz w:val="20"/>
           <w:szCs w:val="20"/>
           <w:lang w:val="sl-SI" w:eastAsia="sl-SI"/>
@@ -1699,7 +1861,7 @@
         <w:spacing w:after="0"/>
         <w:rPr>
           <w:rFonts w:ascii="inherit" w:eastAsia="Times New Roman" w:hAnsi="inherit" w:cs="Courier New"/>
-          <w:color w:val="1D1C1D"/>
+          <w:color w:val="AEAAAA" w:themeColor="background2" w:themeShade="BF"/>
           <w:sz w:val="20"/>
           <w:szCs w:val="20"/>
           <w:lang w:val="sl-SI" w:eastAsia="sl-SI"/>
@@ -1708,7 +1870,7 @@
       <w:r>
         <w:rPr>
           <w:rFonts w:ascii="inherit" w:eastAsia="Times New Roman" w:hAnsi="inherit" w:cs="Courier New"/>
-          <w:color w:val="1D1C1D"/>
+          <w:color w:val="AEAAAA" w:themeColor="background2" w:themeShade="BF"/>
           <w:sz w:val="20"/>
           <w:szCs w:val="20"/>
           <w:lang w:val="sl-SI" w:eastAsia="sl-SI"/>
@@ -1739,7 +1901,7 @@
         <w:spacing w:after="0"/>
         <w:rPr>
           <w:rFonts w:ascii="inherit" w:eastAsia="Times New Roman" w:hAnsi="inherit" w:cs="Courier New"/>
-          <w:color w:val="1D1C1D"/>
+          <w:color w:val="AEAAAA" w:themeColor="background2" w:themeShade="BF"/>
           <w:sz w:val="20"/>
           <w:szCs w:val="20"/>
           <w:lang w:val="sl-SI" w:eastAsia="sl-SI"/>
@@ -1748,7 +1910,7 @@
       <w:r>
         <w:rPr>
           <w:rFonts w:ascii="inherit" w:eastAsia="Times New Roman" w:hAnsi="inherit" w:cs="Courier New"/>
-          <w:color w:val="1D1C1D"/>
+          <w:color w:val="AEAAAA" w:themeColor="background2" w:themeShade="BF"/>
           <w:sz w:val="20"/>
           <w:szCs w:val="20"/>
           <w:lang w:val="sl-SI" w:eastAsia="sl-SI"/>

</xml_diff>

<commit_message>
- Extended C13, C14, and C15.
</commit_message>
<xml_diff>
--- a/TODO/estimation_basics.docx
+++ b/TODO/estimation_basics.docx
@@ -757,18 +757,7 @@
           <w:szCs w:val="20"/>
           <w:lang w:val="sl-SI" w:eastAsia="sl-SI"/>
         </w:rPr>
-        <w:t>https://stats.stackexchange.com/questions/174137/an-examp</w:t>
-      </w:r>
-      <w:bookmarkStart w:id="0" w:name="_GoBack"/>
-      <w:bookmarkEnd w:id="0"/>
-      <w:r>
-        <w:rPr>
-          <w:rFonts w:ascii="inherit" w:eastAsia="Times New Roman" w:hAnsi="inherit" w:cs="Courier New"/>
-          <w:sz w:val="20"/>
-          <w:szCs w:val="20"/>
-          <w:lang w:val="sl-SI" w:eastAsia="sl-SI"/>
-        </w:rPr>
-        <w:t>le-of-a-consistent-and-biased-estimator</w:t>
+        <w:t>https://stats.stackexchange.com/questions/174137/an-example-of-a-consistent-and-biased-estimator</w:t>
       </w:r>
     </w:p>
     <w:p>
@@ -1468,7 +1457,7 @@
         <w:spacing w:after="0"/>
         <w:rPr>
           <w:rFonts w:ascii="inherit" w:eastAsia="Times New Roman" w:hAnsi="inherit" w:cs="Courier New"/>
-          <w:color w:val="1D1C1D"/>
+          <w:color w:val="AEAAAA" w:themeColor="background2" w:themeShade="BF"/>
           <w:sz w:val="20"/>
           <w:szCs w:val="20"/>
           <w:lang w:val="sl-SI" w:eastAsia="sl-SI"/>
@@ -1477,7 +1466,7 @@
       <w:r>
         <w:rPr>
           <w:rFonts w:ascii="inherit" w:eastAsia="Times New Roman" w:hAnsi="inherit" w:cs="Courier New"/>
-          <w:color w:val="1D1C1D"/>
+          <w:color w:val="AEAAAA" w:themeColor="background2" w:themeShade="BF"/>
           <w:sz w:val="20"/>
           <w:szCs w:val="20"/>
           <w:lang w:val="sl-SI" w:eastAsia="sl-SI"/>
@@ -1508,7 +1497,7 @@
         <w:spacing w:after="0"/>
         <w:rPr>
           <w:rFonts w:ascii="inherit" w:eastAsia="Times New Roman" w:hAnsi="inherit" w:cs="Courier New"/>
-          <w:color w:val="1D1C1D"/>
+          <w:color w:val="AEAAAA" w:themeColor="background2" w:themeShade="BF"/>
           <w:sz w:val="20"/>
           <w:szCs w:val="20"/>
           <w:lang w:val="sl-SI" w:eastAsia="sl-SI"/>
@@ -1517,38 +1506,50 @@
       <w:r>
         <w:rPr>
           <w:rFonts w:ascii="inherit" w:eastAsia="Times New Roman" w:hAnsi="inherit" w:cs="Courier New"/>
-          <w:color w:val="1D1C1D"/>
-          <w:sz w:val="20"/>
-          <w:szCs w:val="20"/>
-          <w:lang w:val="sl-SI" w:eastAsia="sl-SI"/>
-        </w:rPr>
-        <w:t>b. Compare with results from (Consistent but biased estimator). What does that say about the MLE estimator?</w:t>
+          <w:color w:val="AEAAAA" w:themeColor="background2" w:themeShade="BF"/>
+          <w:sz w:val="20"/>
+          <w:szCs w:val="20"/>
+          <w:lang w:val="sl-SI" w:eastAsia="sl-SI"/>
+        </w:rPr>
+        <w:t>b. Compare with results from (Consistent but biased estimator). What doe</w:t>
       </w:r>
-    </w:p>
-    <w:p>
-      <w:pPr>
-        <w:tabs>
-          <w:tab w:val="left" w:pos="916"/>
-          <w:tab w:val="left" w:pos="1832"/>
-          <w:tab w:val="left" w:pos="2748"/>
-          <w:tab w:val="left" w:pos="3664"/>
-          <w:tab w:val="left" w:pos="4580"/>
-          <w:tab w:val="left" w:pos="5496"/>
-          <w:tab w:val="left" w:pos="6412"/>
-          <w:tab w:val="left" w:pos="7328"/>
-          <w:tab w:val="left" w:pos="8244"/>
-          <w:tab w:val="left" w:pos="9160"/>
-          <w:tab w:val="left" w:pos="10076"/>
-          <w:tab w:val="left" w:pos="10992"/>
-          <w:tab w:val="left" w:pos="11908"/>
-          <w:tab w:val="left" w:pos="12824"/>
-          <w:tab w:val="left" w:pos="13740"/>
-          <w:tab w:val="left" w:pos="14656"/>
-        </w:tabs>
-        <w:spacing w:after="0"/>
-        <w:rPr>
-          <w:rFonts w:ascii="inherit" w:eastAsia="Times New Roman" w:hAnsi="inherit" w:cs="Courier New"/>
-          <w:color w:val="1D1C1D"/>
+      <w:bookmarkStart w:id="0" w:name="_GoBack"/>
+      <w:bookmarkEnd w:id="0"/>
+      <w:r>
+        <w:rPr>
+          <w:rFonts w:ascii="inherit" w:eastAsia="Times New Roman" w:hAnsi="inherit" w:cs="Courier New"/>
+          <w:color w:val="AEAAAA" w:themeColor="background2" w:themeShade="BF"/>
+          <w:sz w:val="20"/>
+          <w:szCs w:val="20"/>
+          <w:lang w:val="sl-SI" w:eastAsia="sl-SI"/>
+        </w:rPr>
+        <w:t>s that say about the MLE estimator?</w:t>
+      </w:r>
+    </w:p>
+    <w:p>
+      <w:pPr>
+        <w:tabs>
+          <w:tab w:val="left" w:pos="916"/>
+          <w:tab w:val="left" w:pos="1832"/>
+          <w:tab w:val="left" w:pos="2748"/>
+          <w:tab w:val="left" w:pos="3664"/>
+          <w:tab w:val="left" w:pos="4580"/>
+          <w:tab w:val="left" w:pos="5496"/>
+          <w:tab w:val="left" w:pos="6412"/>
+          <w:tab w:val="left" w:pos="7328"/>
+          <w:tab w:val="left" w:pos="8244"/>
+          <w:tab w:val="left" w:pos="9160"/>
+          <w:tab w:val="left" w:pos="10076"/>
+          <w:tab w:val="left" w:pos="10992"/>
+          <w:tab w:val="left" w:pos="11908"/>
+          <w:tab w:val="left" w:pos="12824"/>
+          <w:tab w:val="left" w:pos="13740"/>
+          <w:tab w:val="left" w:pos="14656"/>
+        </w:tabs>
+        <w:spacing w:after="0"/>
+        <w:rPr>
+          <w:rFonts w:ascii="inherit" w:eastAsia="Times New Roman" w:hAnsi="inherit" w:cs="Courier New"/>
+          <w:color w:val="AEAAAA" w:themeColor="background2" w:themeShade="BF"/>
           <w:sz w:val="20"/>
           <w:szCs w:val="20"/>
           <w:lang w:val="sl-SI" w:eastAsia="sl-SI"/>
@@ -1559,6 +1560,7 @@
           <w:rPr>
             <w:rStyle w:val="Hyperlink"/>
             <w:rFonts w:ascii="inherit" w:eastAsia="Times New Roman" w:hAnsi="inherit" w:cs="Courier New"/>
+            <w:color w:val="AEAAAA" w:themeColor="background2" w:themeShade="BF"/>
             <w:sz w:val="20"/>
             <w:szCs w:val="20"/>
             <w:lang w:val="sl-SI" w:eastAsia="sl-SI"/>

</xml_diff>

<commit_message>
- Finished first set of exercises in statistics.
</commit_message>
<xml_diff>
--- a/TODO/estimation_basics.docx
+++ b/TODO/estimation_basics.docx
@@ -895,16 +895,17 @@
         <w:spacing w:after="0"/>
         <w:rPr>
           <w:rFonts w:ascii="inherit" w:eastAsia="Times New Roman" w:hAnsi="inherit" w:cs="Courier New"/>
-          <w:color w:val="1D1C1D"/>
-          <w:sz w:val="20"/>
-          <w:szCs w:val="20"/>
-          <w:lang w:val="sl-SI" w:eastAsia="sl-SI"/>
-        </w:rPr>
-      </w:pPr>
+          <w:color w:val="AEAAAA" w:themeColor="background2" w:themeShade="BF"/>
+          <w:sz w:val="20"/>
+          <w:szCs w:val="20"/>
+          <w:lang w:val="sl-SI" w:eastAsia="sl-SI"/>
+        </w:rPr>
+      </w:pPr>
+      <w:bookmarkStart w:id="0" w:name="_GoBack"/>
       <w:r>
         <w:rPr>
           <w:rFonts w:ascii="inherit" w:eastAsia="Times New Roman" w:hAnsi="inherit" w:cs="Courier New"/>
-          <w:color w:val="1D1C1D"/>
+          <w:color w:val="AEAAAA" w:themeColor="background2" w:themeShade="BF"/>
           <w:sz w:val="20"/>
           <w:szCs w:val="20"/>
           <w:lang w:val="sl-SI" w:eastAsia="sl-SI"/>
@@ -912,6 +913,7 @@
         <w:t>a. Show that the sample median is an unbiased estimator of the median for N(\mu, \sigma^2)</w:t>
       </w:r>
     </w:p>
+    <w:bookmarkEnd w:id="0"/>
     <w:p>
       <w:pPr>
         <w:tabs>
@@ -944,7 +946,7 @@
       <w:r>
         <w:rPr>
           <w:rFonts w:ascii="inherit" w:eastAsia="Times New Roman" w:hAnsi="inherit" w:cs="Courier New"/>
-          <w:color w:val="1D1C1D"/>
+          <w:color w:val="AEAAAA" w:themeColor="background2" w:themeShade="BF"/>
           <w:sz w:val="20"/>
           <w:szCs w:val="20"/>
           <w:lang w:val="sl-SI" w:eastAsia="sl-SI"/>
@@ -1511,19 +1513,7 @@
           <w:szCs w:val="20"/>
           <w:lang w:val="sl-SI" w:eastAsia="sl-SI"/>
         </w:rPr>
-        <w:t>b. Compare with results from (Consistent but biased estimator). What doe</w:t>
-      </w:r>
-      <w:bookmarkStart w:id="0" w:name="_GoBack"/>
-      <w:bookmarkEnd w:id="0"/>
-      <w:r>
-        <w:rPr>
-          <w:rFonts w:ascii="inherit" w:eastAsia="Times New Roman" w:hAnsi="inherit" w:cs="Courier New"/>
-          <w:color w:val="AEAAAA" w:themeColor="background2" w:themeShade="BF"/>
-          <w:sz w:val="20"/>
-          <w:szCs w:val="20"/>
-          <w:lang w:val="sl-SI" w:eastAsia="sl-SI"/>
-        </w:rPr>
-        <w:t>s that say about the MLE estimator?</w:t>
+        <w:t>b. Compare with results from (Consistent but biased estimator). What does that say about the MLE estimator?</w:t>
       </w:r>
     </w:p>
     <w:p>

</xml_diff>

<commit_message>
- Added 4 exercises to C15.
</commit_message>
<xml_diff>
--- a/TODO/estimation_basics.docx
+++ b/TODO/estimation_basics.docx
@@ -595,7 +595,7 @@
         <w:spacing w:after="0"/>
         <w:rPr>
           <w:rFonts w:ascii="inherit" w:eastAsia="Times New Roman" w:hAnsi="inherit" w:cs="Courier New"/>
-          <w:color w:val="1D1C1D"/>
+          <w:color w:val="AEAAAA" w:themeColor="background2" w:themeShade="BF"/>
           <w:sz w:val="20"/>
           <w:szCs w:val="20"/>
           <w:lang w:val="sl-SI" w:eastAsia="sl-SI"/>
@@ -604,7 +604,7 @@
       <w:r>
         <w:rPr>
           <w:rFonts w:ascii="inherit" w:eastAsia="Times New Roman" w:hAnsi="inherit" w:cs="Courier New"/>
-          <w:color w:val="1D1C1D"/>
+          <w:color w:val="AEAAAA" w:themeColor="background2" w:themeShade="BF"/>
           <w:sz w:val="20"/>
           <w:szCs w:val="20"/>
           <w:lang w:val="sl-SI" w:eastAsia="sl-SI"/>
@@ -901,7 +901,6 @@
           <w:lang w:val="sl-SI" w:eastAsia="sl-SI"/>
         </w:rPr>
       </w:pPr>
-      <w:bookmarkStart w:id="0" w:name="_GoBack"/>
       <w:r>
         <w:rPr>
           <w:rFonts w:ascii="inherit" w:eastAsia="Times New Roman" w:hAnsi="inherit" w:cs="Courier New"/>
@@ -913,7 +912,6 @@
         <w:t>a. Show that the sample median is an unbiased estimator of the median for N(\mu, \sigma^2)</w:t>
       </w:r>
     </w:p>
-    <w:bookmarkEnd w:id="0"/>
     <w:p>
       <w:pPr>
         <w:tabs>
@@ -1135,6 +1133,8 @@
         </w:rPr>
         <w:t>## Ideally, a 1-\alpha CI would have 1-\alpha coverage. That is, say a 95% CI should, in the long run, contain the true value of the parameter 95% of the time. In practice, it is impossible to assess the coverage of our CI method, because we rarely know the true parameter. In simulation, however, we can. Let's assess the coverage of bootstrap percentile intervals.</w:t>
       </w:r>
+      <w:bookmarkStart w:id="0" w:name="_GoBack"/>
+      <w:bookmarkEnd w:id="0"/>
     </w:p>
     <w:p>
       <w:pPr>

</xml_diff>